<commit_message>
Casa 27 octubre 2021
</commit_message>
<xml_diff>
--- a/UD1 - BOLETÍN DE EJERCICIOS 3b.docx
+++ b/UD1 - BOLETÍN DE EJERCICIOS 3b.docx
@@ -1090,6 +1090,293 @@
     <w:p>
       <w:pPr>
         <w:pStyle w:val="NormalWeb"/>
+        <w:spacing w:before="0" w:beforeAutospacing="0" w:after="0" w:afterAutospacing="0"/>
+        <w:jc w:val="both"/>
+        <w:textAlignment w:val="baseline"/>
+        <w:rPr>
+          <w:rFonts w:ascii="Decima Nova Pro" w:hAnsi="Decima Nova Pro"/>
+          <w:color w:val="000000"/>
+          <w:sz w:val="22"/>
+          <w:szCs w:val="22"/>
+        </w:rPr>
+      </w:pPr>
+      <w:r>
+        <w:rPr>
+          <w:noProof/>
+        </w:rPr>
+        <w:lastRenderedPageBreak/>
+        <w:drawing>
+          <wp:inline distT="0" distB="0" distL="0" distR="0" wp14:anchorId="11936018" wp14:editId="13DA6B0D">
+            <wp:extent cx="5400040" cy="3067685"/>
+            <wp:effectExtent l="0" t="0" r="0" b="0"/>
+            <wp:docPr id="5" name="Imagen 5" descr="Texto&#10;&#10;Descripción generada automáticamente"/>
+            <wp:cNvGraphicFramePr>
+              <a:graphicFrameLocks xmlns:a="http://schemas.openxmlformats.org/drawingml/2006/main" noChangeAspect="1"/>
+            </wp:cNvGraphicFramePr>
+            <a:graphic xmlns:a="http://schemas.openxmlformats.org/drawingml/2006/main">
+              <a:graphicData uri="http://schemas.openxmlformats.org/drawingml/2006/picture">
+                <pic:pic xmlns:pic="http://schemas.openxmlformats.org/drawingml/2006/picture">
+                  <pic:nvPicPr>
+                    <pic:cNvPr id="5" name="Imagen 5" descr="Texto&#10;&#10;Descripción generada automáticamente"/>
+                    <pic:cNvPicPr/>
+                  </pic:nvPicPr>
+                  <pic:blipFill>
+                    <a:blip r:embed="rId15"/>
+                    <a:stretch>
+                      <a:fillRect/>
+                    </a:stretch>
+                  </pic:blipFill>
+                  <pic:spPr>
+                    <a:xfrm>
+                      <a:off x="0" y="0"/>
+                      <a:ext cx="5400040" cy="3067685"/>
+                    </a:xfrm>
+                    <a:prstGeom prst="rect">
+                      <a:avLst/>
+                    </a:prstGeom>
+                  </pic:spPr>
+                </pic:pic>
+              </a:graphicData>
+            </a:graphic>
+          </wp:inline>
+        </w:drawing>
+      </w:r>
+    </w:p>
+    <w:p>
+      <w:pPr>
+        <w:pStyle w:val="NormalWeb"/>
+        <w:spacing w:before="0" w:beforeAutospacing="0" w:after="0" w:afterAutospacing="0"/>
+        <w:jc w:val="both"/>
+        <w:textAlignment w:val="baseline"/>
+        <w:rPr>
+          <w:rFonts w:ascii="Decima Nova Pro" w:hAnsi="Decima Nova Pro"/>
+          <w:color w:val="000000"/>
+          <w:sz w:val="22"/>
+          <w:szCs w:val="22"/>
+        </w:rPr>
+      </w:pPr>
+      <w:r>
+        <w:rPr>
+          <w:noProof/>
+        </w:rPr>
+        <w:drawing>
+          <wp:inline distT="0" distB="0" distL="0" distR="0" wp14:anchorId="3FB4FEFD" wp14:editId="6A09B3A6">
+            <wp:extent cx="5400040" cy="3321685"/>
+            <wp:effectExtent l="0" t="0" r="0" b="0"/>
+            <wp:docPr id="7" name="Imagen 7" descr="Texto&#10;&#10;Descripción generada automáticamente"/>
+            <wp:cNvGraphicFramePr>
+              <a:graphicFrameLocks xmlns:a="http://schemas.openxmlformats.org/drawingml/2006/main" noChangeAspect="1"/>
+            </wp:cNvGraphicFramePr>
+            <a:graphic xmlns:a="http://schemas.openxmlformats.org/drawingml/2006/main">
+              <a:graphicData uri="http://schemas.openxmlformats.org/drawingml/2006/picture">
+                <pic:pic xmlns:pic="http://schemas.openxmlformats.org/drawingml/2006/picture">
+                  <pic:nvPicPr>
+                    <pic:cNvPr id="7" name="Imagen 7" descr="Texto&#10;&#10;Descripción generada automáticamente"/>
+                    <pic:cNvPicPr/>
+                  </pic:nvPicPr>
+                  <pic:blipFill>
+                    <a:blip r:embed="rId16"/>
+                    <a:stretch>
+                      <a:fillRect/>
+                    </a:stretch>
+                  </pic:blipFill>
+                  <pic:spPr>
+                    <a:xfrm>
+                      <a:off x="0" y="0"/>
+                      <a:ext cx="5400040" cy="3321685"/>
+                    </a:xfrm>
+                    <a:prstGeom prst="rect">
+                      <a:avLst/>
+                    </a:prstGeom>
+                  </pic:spPr>
+                </pic:pic>
+              </a:graphicData>
+            </a:graphic>
+          </wp:inline>
+        </w:drawing>
+      </w:r>
+    </w:p>
+    <w:p>
+      <w:pPr>
+        <w:pStyle w:val="NormalWeb"/>
+        <w:spacing w:before="0" w:beforeAutospacing="0" w:after="0" w:afterAutospacing="0"/>
+        <w:jc w:val="both"/>
+        <w:textAlignment w:val="baseline"/>
+        <w:rPr>
+          <w:rFonts w:ascii="Decima Nova Pro" w:hAnsi="Decima Nova Pro"/>
+          <w:color w:val="000000"/>
+          <w:sz w:val="22"/>
+          <w:szCs w:val="22"/>
+        </w:rPr>
+      </w:pPr>
+      <w:r>
+        <w:rPr>
+          <w:noProof/>
+        </w:rPr>
+        <w:lastRenderedPageBreak/>
+        <w:drawing>
+          <wp:inline distT="0" distB="0" distL="0" distR="0" wp14:anchorId="6B7A21FF" wp14:editId="1DD06690">
+            <wp:extent cx="5400040" cy="4667250"/>
+            <wp:effectExtent l="0" t="0" r="0" b="0"/>
+            <wp:docPr id="12" name="Imagen 12" descr="Texto&#10;&#10;Descripción generada automáticamente"/>
+            <wp:cNvGraphicFramePr>
+              <a:graphicFrameLocks xmlns:a="http://schemas.openxmlformats.org/drawingml/2006/main" noChangeAspect="1"/>
+            </wp:cNvGraphicFramePr>
+            <a:graphic xmlns:a="http://schemas.openxmlformats.org/drawingml/2006/main">
+              <a:graphicData uri="http://schemas.openxmlformats.org/drawingml/2006/picture">
+                <pic:pic xmlns:pic="http://schemas.openxmlformats.org/drawingml/2006/picture">
+                  <pic:nvPicPr>
+                    <pic:cNvPr id="12" name="Imagen 12" descr="Texto&#10;&#10;Descripción generada automáticamente"/>
+                    <pic:cNvPicPr/>
+                  </pic:nvPicPr>
+                  <pic:blipFill>
+                    <a:blip r:embed="rId17"/>
+                    <a:stretch>
+                      <a:fillRect/>
+                    </a:stretch>
+                  </pic:blipFill>
+                  <pic:spPr>
+                    <a:xfrm>
+                      <a:off x="0" y="0"/>
+                      <a:ext cx="5400040" cy="4667250"/>
+                    </a:xfrm>
+                    <a:prstGeom prst="rect">
+                      <a:avLst/>
+                    </a:prstGeom>
+                  </pic:spPr>
+                </pic:pic>
+              </a:graphicData>
+            </a:graphic>
+          </wp:inline>
+        </w:drawing>
+      </w:r>
+    </w:p>
+    <w:p>
+      <w:pPr>
+        <w:pStyle w:val="NormalWeb"/>
+        <w:spacing w:before="0" w:beforeAutospacing="0" w:after="0" w:afterAutospacing="0"/>
+        <w:jc w:val="both"/>
+        <w:textAlignment w:val="baseline"/>
+        <w:rPr>
+          <w:rFonts w:ascii="Decima Nova Pro" w:hAnsi="Decima Nova Pro"/>
+          <w:color w:val="000000"/>
+          <w:sz w:val="22"/>
+          <w:szCs w:val="22"/>
+        </w:rPr>
+      </w:pPr>
+      <w:r>
+        <w:rPr>
+          <w:noProof/>
+        </w:rPr>
+        <w:drawing>
+          <wp:inline distT="0" distB="0" distL="0" distR="0" wp14:anchorId="5C917C07" wp14:editId="07F0DAF7">
+            <wp:extent cx="5400040" cy="2476500"/>
+            <wp:effectExtent l="0" t="0" r="0" b="0"/>
+            <wp:docPr id="15" name="Imagen 15" descr="Texto&#10;&#10;Descripción generada automáticamente"/>
+            <wp:cNvGraphicFramePr>
+              <a:graphicFrameLocks xmlns:a="http://schemas.openxmlformats.org/drawingml/2006/main" noChangeAspect="1"/>
+            </wp:cNvGraphicFramePr>
+            <a:graphic xmlns:a="http://schemas.openxmlformats.org/drawingml/2006/main">
+              <a:graphicData uri="http://schemas.openxmlformats.org/drawingml/2006/picture">
+                <pic:pic xmlns:pic="http://schemas.openxmlformats.org/drawingml/2006/picture">
+                  <pic:nvPicPr>
+                    <pic:cNvPr id="15" name="Imagen 15" descr="Texto&#10;&#10;Descripción generada automáticamente"/>
+                    <pic:cNvPicPr/>
+                  </pic:nvPicPr>
+                  <pic:blipFill>
+                    <a:blip r:embed="rId18"/>
+                    <a:stretch>
+                      <a:fillRect/>
+                    </a:stretch>
+                  </pic:blipFill>
+                  <pic:spPr>
+                    <a:xfrm>
+                      <a:off x="0" y="0"/>
+                      <a:ext cx="5400040" cy="2476500"/>
+                    </a:xfrm>
+                    <a:prstGeom prst="rect">
+                      <a:avLst/>
+                    </a:prstGeom>
+                  </pic:spPr>
+                </pic:pic>
+              </a:graphicData>
+            </a:graphic>
+          </wp:inline>
+        </w:drawing>
+      </w:r>
+    </w:p>
+    <w:p>
+      <w:pPr>
+        <w:pStyle w:val="NormalWeb"/>
+        <w:spacing w:before="0" w:beforeAutospacing="0" w:after="0" w:afterAutospacing="0"/>
+        <w:jc w:val="both"/>
+        <w:textAlignment w:val="baseline"/>
+        <w:rPr>
+          <w:rFonts w:ascii="Decima Nova Pro" w:hAnsi="Decima Nova Pro"/>
+          <w:color w:val="000000"/>
+          <w:sz w:val="22"/>
+          <w:szCs w:val="22"/>
+        </w:rPr>
+      </w:pPr>
+      <w:r>
+        <w:rPr>
+          <w:noProof/>
+        </w:rPr>
+        <w:lastRenderedPageBreak/>
+        <w:drawing>
+          <wp:inline distT="0" distB="0" distL="0" distR="0" wp14:anchorId="7CB445D2" wp14:editId="416D4680">
+            <wp:extent cx="5400040" cy="2190750"/>
+            <wp:effectExtent l="0" t="0" r="0" b="0"/>
+            <wp:docPr id="16" name="Imagen 16" descr="Texto&#10;&#10;Descripción generada automáticamente"/>
+            <wp:cNvGraphicFramePr>
+              <a:graphicFrameLocks xmlns:a="http://schemas.openxmlformats.org/drawingml/2006/main" noChangeAspect="1"/>
+            </wp:cNvGraphicFramePr>
+            <a:graphic xmlns:a="http://schemas.openxmlformats.org/drawingml/2006/main">
+              <a:graphicData uri="http://schemas.openxmlformats.org/drawingml/2006/picture">
+                <pic:pic xmlns:pic="http://schemas.openxmlformats.org/drawingml/2006/picture">
+                  <pic:nvPicPr>
+                    <pic:cNvPr id="16" name="Imagen 16" descr="Texto&#10;&#10;Descripción generada automáticamente"/>
+                    <pic:cNvPicPr/>
+                  </pic:nvPicPr>
+                  <pic:blipFill>
+                    <a:blip r:embed="rId19"/>
+                    <a:stretch>
+                      <a:fillRect/>
+                    </a:stretch>
+                  </pic:blipFill>
+                  <pic:spPr>
+                    <a:xfrm>
+                      <a:off x="0" y="0"/>
+                      <a:ext cx="5400040" cy="2190750"/>
+                    </a:xfrm>
+                    <a:prstGeom prst="rect">
+                      <a:avLst/>
+                    </a:prstGeom>
+                  </pic:spPr>
+                </pic:pic>
+              </a:graphicData>
+            </a:graphic>
+          </wp:inline>
+        </w:drawing>
+      </w:r>
+    </w:p>
+    <w:p>
+      <w:pPr>
+        <w:pStyle w:val="NormalWeb"/>
+        <w:spacing w:before="0" w:beforeAutospacing="0" w:after="0" w:afterAutospacing="0"/>
+        <w:jc w:val="both"/>
+        <w:textAlignment w:val="baseline"/>
+        <w:rPr>
+          <w:rFonts w:ascii="Decima Nova Pro" w:hAnsi="Decima Nova Pro"/>
+          <w:color w:val="000000"/>
+          <w:sz w:val="22"/>
+          <w:szCs w:val="22"/>
+        </w:rPr>
+      </w:pPr>
+    </w:p>
+    <w:p>
+      <w:pPr>
+        <w:pStyle w:val="NormalWeb"/>
         <w:numPr>
           <w:ilvl w:val="0"/>
           <w:numId w:val="3"/>
@@ -1117,6 +1404,268 @@
     <w:p>
       <w:pPr>
         <w:pStyle w:val="NormalWeb"/>
+        <w:spacing w:before="0" w:beforeAutospacing="0" w:after="0" w:afterAutospacing="0"/>
+        <w:jc w:val="both"/>
+        <w:textAlignment w:val="baseline"/>
+        <w:rPr>
+          <w:rFonts w:ascii="Decima Nova Pro" w:hAnsi="Decima Nova Pro"/>
+          <w:color w:val="000000"/>
+          <w:sz w:val="22"/>
+          <w:szCs w:val="22"/>
+        </w:rPr>
+      </w:pPr>
+    </w:p>
+    <w:p>
+      <w:pPr>
+        <w:pStyle w:val="NormalWeb"/>
+        <w:spacing w:before="0" w:beforeAutospacing="0" w:after="0" w:afterAutospacing="0"/>
+        <w:jc w:val="both"/>
+        <w:textAlignment w:val="baseline"/>
+        <w:rPr>
+          <w:rFonts w:ascii="Decima Nova Pro" w:hAnsi="Decima Nova Pro"/>
+          <w:color w:val="000000"/>
+          <w:sz w:val="22"/>
+          <w:szCs w:val="22"/>
+        </w:rPr>
+      </w:pPr>
+      <w:r>
+        <w:rPr>
+          <w:noProof/>
+        </w:rPr>
+        <w:drawing>
+          <wp:inline distT="0" distB="0" distL="0" distR="0" wp14:anchorId="7B799EF7" wp14:editId="3ABAC69B">
+            <wp:extent cx="5400040" cy="260350"/>
+            <wp:effectExtent l="0" t="0" r="0" b="6350"/>
+            <wp:docPr id="17" name="Imagen 17"/>
+            <wp:cNvGraphicFramePr>
+              <a:graphicFrameLocks xmlns:a="http://schemas.openxmlformats.org/drawingml/2006/main" noChangeAspect="1"/>
+            </wp:cNvGraphicFramePr>
+            <a:graphic xmlns:a="http://schemas.openxmlformats.org/drawingml/2006/main">
+              <a:graphicData uri="http://schemas.openxmlformats.org/drawingml/2006/picture">
+                <pic:pic xmlns:pic="http://schemas.openxmlformats.org/drawingml/2006/picture">
+                  <pic:nvPicPr>
+                    <pic:cNvPr id="1" name=""/>
+                    <pic:cNvPicPr/>
+                  </pic:nvPicPr>
+                  <pic:blipFill>
+                    <a:blip r:embed="rId20"/>
+                    <a:stretch>
+                      <a:fillRect/>
+                    </a:stretch>
+                  </pic:blipFill>
+                  <pic:spPr>
+                    <a:xfrm>
+                      <a:off x="0" y="0"/>
+                      <a:ext cx="5400040" cy="260350"/>
+                    </a:xfrm>
+                    <a:prstGeom prst="rect">
+                      <a:avLst/>
+                    </a:prstGeom>
+                  </pic:spPr>
+                </pic:pic>
+              </a:graphicData>
+            </a:graphic>
+          </wp:inline>
+        </w:drawing>
+      </w:r>
+    </w:p>
+    <w:p>
+      <w:pPr>
+        <w:pStyle w:val="NormalWeb"/>
+        <w:spacing w:before="0" w:beforeAutospacing="0" w:after="0" w:afterAutospacing="0"/>
+        <w:jc w:val="both"/>
+        <w:textAlignment w:val="baseline"/>
+        <w:rPr>
+          <w:rFonts w:ascii="Decima Nova Pro" w:hAnsi="Decima Nova Pro"/>
+          <w:color w:val="000000"/>
+          <w:sz w:val="22"/>
+          <w:szCs w:val="22"/>
+        </w:rPr>
+      </w:pPr>
+      <w:r>
+        <w:rPr>
+          <w:noProof/>
+        </w:rPr>
+        <w:drawing>
+          <wp:inline distT="0" distB="0" distL="0" distR="0" wp14:anchorId="53D934A8" wp14:editId="7EA5A8C6">
+            <wp:extent cx="5400040" cy="3980815"/>
+            <wp:effectExtent l="0" t="0" r="0" b="635"/>
+            <wp:docPr id="18" name="Imagen 18" descr="Interfaz de usuario gráfica, Texto, Aplicación&#10;&#10;Descripción generada automáticamente"/>
+            <wp:cNvGraphicFramePr>
+              <a:graphicFrameLocks xmlns:a="http://schemas.openxmlformats.org/drawingml/2006/main" noChangeAspect="1"/>
+            </wp:cNvGraphicFramePr>
+            <a:graphic xmlns:a="http://schemas.openxmlformats.org/drawingml/2006/main">
+              <a:graphicData uri="http://schemas.openxmlformats.org/drawingml/2006/picture">
+                <pic:pic xmlns:pic="http://schemas.openxmlformats.org/drawingml/2006/picture">
+                  <pic:nvPicPr>
+                    <pic:cNvPr id="18" name="Imagen 18" descr="Interfaz de usuario gráfica, Texto, Aplicación&#10;&#10;Descripción generada automáticamente"/>
+                    <pic:cNvPicPr/>
+                  </pic:nvPicPr>
+                  <pic:blipFill>
+                    <a:blip r:embed="rId21"/>
+                    <a:stretch>
+                      <a:fillRect/>
+                    </a:stretch>
+                  </pic:blipFill>
+                  <pic:spPr>
+                    <a:xfrm>
+                      <a:off x="0" y="0"/>
+                      <a:ext cx="5400040" cy="3980815"/>
+                    </a:xfrm>
+                    <a:prstGeom prst="rect">
+                      <a:avLst/>
+                    </a:prstGeom>
+                  </pic:spPr>
+                </pic:pic>
+              </a:graphicData>
+            </a:graphic>
+          </wp:inline>
+        </w:drawing>
+      </w:r>
+    </w:p>
+    <w:p>
+      <w:pPr>
+        <w:pStyle w:val="NormalWeb"/>
+        <w:spacing w:before="0" w:beforeAutospacing="0" w:after="0" w:afterAutospacing="0"/>
+        <w:jc w:val="both"/>
+        <w:textAlignment w:val="baseline"/>
+        <w:rPr>
+          <w:rFonts w:ascii="Decima Nova Pro" w:hAnsi="Decima Nova Pro"/>
+          <w:color w:val="000000"/>
+          <w:sz w:val="22"/>
+          <w:szCs w:val="22"/>
+        </w:rPr>
+      </w:pPr>
+    </w:p>
+    <w:p>
+      <w:pPr>
+        <w:pStyle w:val="NormalWeb"/>
+        <w:spacing w:before="0" w:beforeAutospacing="0" w:after="0" w:afterAutospacing="0"/>
+        <w:jc w:val="both"/>
+        <w:textAlignment w:val="baseline"/>
+        <w:rPr>
+          <w:rFonts w:ascii="Decima Nova Pro" w:hAnsi="Decima Nova Pro"/>
+          <w:color w:val="000000"/>
+          <w:sz w:val="22"/>
+          <w:szCs w:val="22"/>
+        </w:rPr>
+      </w:pPr>
+    </w:p>
+    <w:p>
+      <w:pPr>
+        <w:pStyle w:val="NormalWeb"/>
+        <w:spacing w:before="0" w:beforeAutospacing="0" w:after="0" w:afterAutospacing="0"/>
+        <w:jc w:val="both"/>
+        <w:textAlignment w:val="baseline"/>
+        <w:rPr>
+          <w:rFonts w:ascii="Decima Nova Pro" w:hAnsi="Decima Nova Pro"/>
+          <w:color w:val="000000"/>
+          <w:sz w:val="22"/>
+          <w:szCs w:val="22"/>
+        </w:rPr>
+      </w:pPr>
+    </w:p>
+    <w:p>
+      <w:pPr>
+        <w:pStyle w:val="NormalWeb"/>
+        <w:spacing w:before="0" w:beforeAutospacing="0" w:after="0" w:afterAutospacing="0"/>
+        <w:jc w:val="both"/>
+        <w:textAlignment w:val="baseline"/>
+        <w:rPr>
+          <w:rFonts w:ascii="Decima Nova Pro" w:hAnsi="Decima Nova Pro"/>
+          <w:color w:val="000000"/>
+          <w:sz w:val="22"/>
+          <w:szCs w:val="22"/>
+        </w:rPr>
+      </w:pPr>
+    </w:p>
+    <w:p>
+      <w:pPr>
+        <w:pStyle w:val="NormalWeb"/>
+        <w:spacing w:before="0" w:beforeAutospacing="0" w:after="0" w:afterAutospacing="0"/>
+        <w:jc w:val="both"/>
+        <w:textAlignment w:val="baseline"/>
+        <w:rPr>
+          <w:rFonts w:ascii="Decima Nova Pro" w:hAnsi="Decima Nova Pro"/>
+          <w:color w:val="000000"/>
+          <w:sz w:val="22"/>
+          <w:szCs w:val="22"/>
+        </w:rPr>
+      </w:pPr>
+    </w:p>
+    <w:p>
+      <w:pPr>
+        <w:pStyle w:val="NormalWeb"/>
+        <w:spacing w:before="0" w:beforeAutospacing="0" w:after="0" w:afterAutospacing="0"/>
+        <w:jc w:val="both"/>
+        <w:textAlignment w:val="baseline"/>
+        <w:rPr>
+          <w:rFonts w:ascii="Decima Nova Pro" w:hAnsi="Decima Nova Pro"/>
+          <w:color w:val="000000"/>
+          <w:sz w:val="22"/>
+          <w:szCs w:val="22"/>
+        </w:rPr>
+      </w:pPr>
+    </w:p>
+    <w:p>
+      <w:pPr>
+        <w:pStyle w:val="NormalWeb"/>
+        <w:spacing w:before="0" w:beforeAutospacing="0" w:after="0" w:afterAutospacing="0"/>
+        <w:jc w:val="both"/>
+        <w:textAlignment w:val="baseline"/>
+        <w:rPr>
+          <w:rFonts w:ascii="Decima Nova Pro" w:hAnsi="Decima Nova Pro"/>
+          <w:color w:val="000000"/>
+          <w:sz w:val="22"/>
+          <w:szCs w:val="22"/>
+        </w:rPr>
+      </w:pPr>
+    </w:p>
+    <w:p>
+      <w:pPr>
+        <w:pStyle w:val="NormalWeb"/>
+        <w:spacing w:before="0" w:beforeAutospacing="0" w:after="0" w:afterAutospacing="0"/>
+        <w:jc w:val="both"/>
+        <w:textAlignment w:val="baseline"/>
+        <w:rPr>
+          <w:rFonts w:ascii="Decima Nova Pro" w:hAnsi="Decima Nova Pro"/>
+          <w:color w:val="000000"/>
+          <w:sz w:val="22"/>
+          <w:szCs w:val="22"/>
+        </w:rPr>
+      </w:pPr>
+    </w:p>
+    <w:p>
+      <w:pPr>
+        <w:pStyle w:val="NormalWeb"/>
+        <w:spacing w:before="0" w:beforeAutospacing="0" w:after="0" w:afterAutospacing="0"/>
+        <w:jc w:val="both"/>
+        <w:textAlignment w:val="baseline"/>
+        <w:rPr>
+          <w:rFonts w:ascii="Decima Nova Pro" w:hAnsi="Decima Nova Pro"/>
+          <w:color w:val="000000"/>
+          <w:sz w:val="22"/>
+          <w:szCs w:val="22"/>
+        </w:rPr>
+      </w:pPr>
+    </w:p>
+    <w:p>
+      <w:pPr>
+        <w:pStyle w:val="NormalWeb"/>
+        <w:spacing w:before="0" w:beforeAutospacing="0" w:after="0" w:afterAutospacing="0"/>
+        <w:jc w:val="both"/>
+        <w:textAlignment w:val="baseline"/>
+        <w:rPr>
+          <w:rFonts w:ascii="Decima Nova Pro" w:hAnsi="Decima Nova Pro"/>
+          <w:color w:val="000000"/>
+          <w:sz w:val="22"/>
+          <w:szCs w:val="22"/>
+        </w:rPr>
+      </w:pPr>
+    </w:p>
+    <w:p>
+      <w:pPr>
+        <w:pStyle w:val="NormalWeb"/>
         <w:numPr>
           <w:ilvl w:val="0"/>
           <w:numId w:val="3"/>
@@ -1144,6 +1693,333 @@
     </w:p>
     <w:p>
       <w:pPr>
+        <w:pStyle w:val="NormalWeb"/>
+        <w:spacing w:before="0" w:beforeAutospacing="0" w:after="160" w:afterAutospacing="0"/>
+        <w:jc w:val="both"/>
+        <w:textAlignment w:val="baseline"/>
+        <w:rPr>
+          <w:rFonts w:ascii="Decima Nova Pro" w:hAnsi="Decima Nova Pro"/>
+          <w:color w:val="000000"/>
+          <w:sz w:val="22"/>
+          <w:szCs w:val="22"/>
+        </w:rPr>
+      </w:pPr>
+    </w:p>
+    <w:p>
+      <w:pPr>
+        <w:pStyle w:val="NormalWeb"/>
+        <w:spacing w:before="0" w:beforeAutospacing="0" w:after="160" w:afterAutospacing="0"/>
+        <w:jc w:val="both"/>
+        <w:textAlignment w:val="baseline"/>
+        <w:rPr>
+          <w:rFonts w:ascii="Decima Nova Pro" w:hAnsi="Decima Nova Pro"/>
+          <w:color w:val="000000"/>
+          <w:sz w:val="22"/>
+          <w:szCs w:val="22"/>
+        </w:rPr>
+      </w:pPr>
+      <w:r>
+        <w:rPr>
+          <w:noProof/>
+        </w:rPr>
+        <w:drawing>
+          <wp:inline distT="0" distB="0" distL="0" distR="0" wp14:anchorId="4630A2E6" wp14:editId="0F35A860">
+            <wp:extent cx="5400040" cy="3954780"/>
+            <wp:effectExtent l="0" t="0" r="0" b="7620"/>
+            <wp:docPr id="21" name="Imagen 21" descr="Interfaz de usuario gráfica, Texto, Aplicación, Correo electrónico&#10;&#10;Descripción generada automáticamente"/>
+            <wp:cNvGraphicFramePr>
+              <a:graphicFrameLocks xmlns:a="http://schemas.openxmlformats.org/drawingml/2006/main" noChangeAspect="1"/>
+            </wp:cNvGraphicFramePr>
+            <a:graphic xmlns:a="http://schemas.openxmlformats.org/drawingml/2006/main">
+              <a:graphicData uri="http://schemas.openxmlformats.org/drawingml/2006/picture">
+                <pic:pic xmlns:pic="http://schemas.openxmlformats.org/drawingml/2006/picture">
+                  <pic:nvPicPr>
+                    <pic:cNvPr id="21" name="Imagen 21" descr="Interfaz de usuario gráfica, Texto, Aplicación, Correo electrónico&#10;&#10;Descripción generada automáticamente"/>
+                    <pic:cNvPicPr/>
+                  </pic:nvPicPr>
+                  <pic:blipFill>
+                    <a:blip r:embed="rId22"/>
+                    <a:stretch>
+                      <a:fillRect/>
+                    </a:stretch>
+                  </pic:blipFill>
+                  <pic:spPr>
+                    <a:xfrm>
+                      <a:off x="0" y="0"/>
+                      <a:ext cx="5400040" cy="3954780"/>
+                    </a:xfrm>
+                    <a:prstGeom prst="rect">
+                      <a:avLst/>
+                    </a:prstGeom>
+                  </pic:spPr>
+                </pic:pic>
+              </a:graphicData>
+            </a:graphic>
+          </wp:inline>
+        </w:drawing>
+      </w:r>
+    </w:p>
+    <w:p>
+      <w:pPr>
+        <w:pStyle w:val="NormalWeb"/>
+        <w:spacing w:before="0" w:beforeAutospacing="0" w:after="160" w:afterAutospacing="0"/>
+        <w:jc w:val="both"/>
+        <w:textAlignment w:val="baseline"/>
+        <w:rPr>
+          <w:rFonts w:ascii="Decima Nova Pro" w:hAnsi="Decima Nova Pro"/>
+          <w:color w:val="000000"/>
+          <w:sz w:val="22"/>
+          <w:szCs w:val="22"/>
+        </w:rPr>
+      </w:pPr>
+      <w:r>
+        <w:rPr>
+          <w:noProof/>
+        </w:rPr>
+        <w:drawing>
+          <wp:inline distT="0" distB="0" distL="0" distR="0" wp14:anchorId="47C56A82" wp14:editId="7D1FA0EC">
+            <wp:extent cx="5400040" cy="1038225"/>
+            <wp:effectExtent l="0" t="0" r="0" b="9525"/>
+            <wp:docPr id="22" name="Imagen 22" descr="Interfaz de usuario gráfica, Texto&#10;&#10;Descripción generada automáticamente"/>
+            <wp:cNvGraphicFramePr>
+              <a:graphicFrameLocks xmlns:a="http://schemas.openxmlformats.org/drawingml/2006/main" noChangeAspect="1"/>
+            </wp:cNvGraphicFramePr>
+            <a:graphic xmlns:a="http://schemas.openxmlformats.org/drawingml/2006/main">
+              <a:graphicData uri="http://schemas.openxmlformats.org/drawingml/2006/picture">
+                <pic:pic xmlns:pic="http://schemas.openxmlformats.org/drawingml/2006/picture">
+                  <pic:nvPicPr>
+                    <pic:cNvPr id="22" name="Imagen 22" descr="Interfaz de usuario gráfica, Texto&#10;&#10;Descripción generada automáticamente"/>
+                    <pic:cNvPicPr/>
+                  </pic:nvPicPr>
+                  <pic:blipFill>
+                    <a:blip r:embed="rId23"/>
+                    <a:stretch>
+                      <a:fillRect/>
+                    </a:stretch>
+                  </pic:blipFill>
+                  <pic:spPr>
+                    <a:xfrm>
+                      <a:off x="0" y="0"/>
+                      <a:ext cx="5400040" cy="1038225"/>
+                    </a:xfrm>
+                    <a:prstGeom prst="rect">
+                      <a:avLst/>
+                    </a:prstGeom>
+                  </pic:spPr>
+                </pic:pic>
+              </a:graphicData>
+            </a:graphic>
+          </wp:inline>
+        </w:drawing>
+      </w:r>
+    </w:p>
+    <w:p>
+      <w:pPr>
+        <w:pStyle w:val="NormalWeb"/>
+        <w:spacing w:before="0" w:beforeAutospacing="0" w:after="160" w:afterAutospacing="0"/>
+        <w:jc w:val="both"/>
+        <w:textAlignment w:val="baseline"/>
+        <w:rPr>
+          <w:rFonts w:ascii="Decima Nova Pro" w:hAnsi="Decima Nova Pro"/>
+          <w:color w:val="000000"/>
+          <w:sz w:val="22"/>
+          <w:szCs w:val="22"/>
+        </w:rPr>
+      </w:pPr>
+      <w:r>
+        <w:rPr>
+          <w:noProof/>
+        </w:rPr>
+        <w:drawing>
+          <wp:inline distT="0" distB="0" distL="0" distR="0" wp14:anchorId="4D353320" wp14:editId="3919EF12">
+            <wp:extent cx="5400040" cy="414655"/>
+            <wp:effectExtent l="0" t="0" r="0" b="4445"/>
+            <wp:docPr id="25" name="Imagen 25"/>
+            <wp:cNvGraphicFramePr>
+              <a:graphicFrameLocks xmlns:a="http://schemas.openxmlformats.org/drawingml/2006/main" noChangeAspect="1"/>
+            </wp:cNvGraphicFramePr>
+            <a:graphic xmlns:a="http://schemas.openxmlformats.org/drawingml/2006/main">
+              <a:graphicData uri="http://schemas.openxmlformats.org/drawingml/2006/picture">
+                <pic:pic xmlns:pic="http://schemas.openxmlformats.org/drawingml/2006/picture">
+                  <pic:nvPicPr>
+                    <pic:cNvPr id="1" name=""/>
+                    <pic:cNvPicPr/>
+                  </pic:nvPicPr>
+                  <pic:blipFill>
+                    <a:blip r:embed="rId24"/>
+                    <a:stretch>
+                      <a:fillRect/>
+                    </a:stretch>
+                  </pic:blipFill>
+                  <pic:spPr>
+                    <a:xfrm>
+                      <a:off x="0" y="0"/>
+                      <a:ext cx="5400040" cy="414655"/>
+                    </a:xfrm>
+                    <a:prstGeom prst="rect">
+                      <a:avLst/>
+                    </a:prstGeom>
+                  </pic:spPr>
+                </pic:pic>
+              </a:graphicData>
+            </a:graphic>
+          </wp:inline>
+        </w:drawing>
+      </w:r>
+    </w:p>
+    <w:p>
+      <w:pPr>
+        <w:pStyle w:val="NormalWeb"/>
+        <w:spacing w:before="0" w:beforeAutospacing="0" w:after="160" w:afterAutospacing="0"/>
+        <w:jc w:val="both"/>
+        <w:textAlignment w:val="baseline"/>
+        <w:rPr>
+          <w:rFonts w:ascii="Decima Nova Pro" w:hAnsi="Decima Nova Pro"/>
+          <w:color w:val="000000"/>
+          <w:sz w:val="22"/>
+          <w:szCs w:val="22"/>
+        </w:rPr>
+      </w:pPr>
+      <w:r>
+        <w:rPr>
+          <w:noProof/>
+        </w:rPr>
+        <w:lastRenderedPageBreak/>
+        <w:drawing>
+          <wp:inline distT="0" distB="0" distL="0" distR="0" wp14:anchorId="5E62AF7E" wp14:editId="2E6641D0">
+            <wp:extent cx="5400040" cy="4685030"/>
+            <wp:effectExtent l="0" t="0" r="0" b="1270"/>
+            <wp:docPr id="27" name="Imagen 27" descr="Texto&#10;&#10;Descripción generada automáticamente"/>
+            <wp:cNvGraphicFramePr>
+              <a:graphicFrameLocks xmlns:a="http://schemas.openxmlformats.org/drawingml/2006/main" noChangeAspect="1"/>
+            </wp:cNvGraphicFramePr>
+            <a:graphic xmlns:a="http://schemas.openxmlformats.org/drawingml/2006/main">
+              <a:graphicData uri="http://schemas.openxmlformats.org/drawingml/2006/picture">
+                <pic:pic xmlns:pic="http://schemas.openxmlformats.org/drawingml/2006/picture">
+                  <pic:nvPicPr>
+                    <pic:cNvPr id="27" name="Imagen 27" descr="Texto&#10;&#10;Descripción generada automáticamente"/>
+                    <pic:cNvPicPr/>
+                  </pic:nvPicPr>
+                  <pic:blipFill>
+                    <a:blip r:embed="rId25"/>
+                    <a:stretch>
+                      <a:fillRect/>
+                    </a:stretch>
+                  </pic:blipFill>
+                  <pic:spPr>
+                    <a:xfrm>
+                      <a:off x="0" y="0"/>
+                      <a:ext cx="5400040" cy="4685030"/>
+                    </a:xfrm>
+                    <a:prstGeom prst="rect">
+                      <a:avLst/>
+                    </a:prstGeom>
+                  </pic:spPr>
+                </pic:pic>
+              </a:graphicData>
+            </a:graphic>
+          </wp:inline>
+        </w:drawing>
+      </w:r>
+    </w:p>
+    <w:p>
+      <w:pPr>
+        <w:pStyle w:val="NormalWeb"/>
+        <w:spacing w:before="0" w:beforeAutospacing="0" w:after="160" w:afterAutospacing="0"/>
+        <w:jc w:val="both"/>
+        <w:textAlignment w:val="baseline"/>
+        <w:rPr>
+          <w:rFonts w:ascii="Decima Nova Pro" w:hAnsi="Decima Nova Pro"/>
+          <w:color w:val="000000"/>
+          <w:sz w:val="22"/>
+          <w:szCs w:val="22"/>
+        </w:rPr>
+      </w:pPr>
+      <w:r>
+        <w:rPr>
+          <w:noProof/>
+        </w:rPr>
+        <w:drawing>
+          <wp:inline distT="0" distB="0" distL="0" distR="0" wp14:anchorId="7C2DEC90" wp14:editId="6530D6B6">
+            <wp:extent cx="5400040" cy="3178810"/>
+            <wp:effectExtent l="0" t="0" r="0" b="2540"/>
+            <wp:docPr id="28" name="Imagen 28" descr="Interfaz de usuario gráfica, Texto, Aplicación, Correo electrónico&#10;&#10;Descripción generada automáticamente"/>
+            <wp:cNvGraphicFramePr>
+              <a:graphicFrameLocks xmlns:a="http://schemas.openxmlformats.org/drawingml/2006/main" noChangeAspect="1"/>
+            </wp:cNvGraphicFramePr>
+            <a:graphic xmlns:a="http://schemas.openxmlformats.org/drawingml/2006/main">
+              <a:graphicData uri="http://schemas.openxmlformats.org/drawingml/2006/picture">
+                <pic:pic xmlns:pic="http://schemas.openxmlformats.org/drawingml/2006/picture">
+                  <pic:nvPicPr>
+                    <pic:cNvPr id="28" name="Imagen 28" descr="Interfaz de usuario gráfica, Texto, Aplicación, Correo electrónico&#10;&#10;Descripción generada automáticamente"/>
+                    <pic:cNvPicPr/>
+                  </pic:nvPicPr>
+                  <pic:blipFill>
+                    <a:blip r:embed="rId26"/>
+                    <a:stretch>
+                      <a:fillRect/>
+                    </a:stretch>
+                  </pic:blipFill>
+                  <pic:spPr>
+                    <a:xfrm>
+                      <a:off x="0" y="0"/>
+                      <a:ext cx="5400040" cy="3178810"/>
+                    </a:xfrm>
+                    <a:prstGeom prst="rect">
+                      <a:avLst/>
+                    </a:prstGeom>
+                  </pic:spPr>
+                </pic:pic>
+              </a:graphicData>
+            </a:graphic>
+          </wp:inline>
+        </w:drawing>
+      </w:r>
+    </w:p>
+    <w:p>
+      <w:pPr>
+        <w:pStyle w:val="NormalWeb"/>
+        <w:spacing w:before="0" w:beforeAutospacing="0" w:after="160" w:afterAutospacing="0"/>
+        <w:jc w:val="both"/>
+        <w:textAlignment w:val="baseline"/>
+        <w:rPr>
+          <w:rFonts w:ascii="Decima Nova Pro" w:hAnsi="Decima Nova Pro"/>
+          <w:color w:val="000000"/>
+          <w:sz w:val="22"/>
+          <w:szCs w:val="22"/>
+        </w:rPr>
+      </w:pPr>
+    </w:p>
+    <w:p>
+      <w:pPr>
+        <w:pStyle w:val="NormalWeb"/>
+        <w:spacing w:before="0" w:beforeAutospacing="0" w:after="160" w:afterAutospacing="0"/>
+        <w:jc w:val="both"/>
+        <w:textAlignment w:val="baseline"/>
+        <w:rPr>
+          <w:rFonts w:ascii="Decima Nova Pro" w:hAnsi="Decima Nova Pro"/>
+          <w:color w:val="000000"/>
+          <w:sz w:val="22"/>
+          <w:szCs w:val="22"/>
+        </w:rPr>
+      </w:pPr>
+    </w:p>
+    <w:p>
+      <w:pPr>
+        <w:pStyle w:val="NormalWeb"/>
+        <w:spacing w:before="0" w:beforeAutospacing="0" w:after="160" w:afterAutospacing="0"/>
+        <w:jc w:val="both"/>
+        <w:textAlignment w:val="baseline"/>
+        <w:rPr>
+          <w:rFonts w:ascii="Decima Nova Pro" w:hAnsi="Decima Nova Pro"/>
+          <w:color w:val="000000"/>
+          <w:sz w:val="22"/>
+          <w:szCs w:val="22"/>
+        </w:rPr>
+      </w:pPr>
+    </w:p>
+    <w:p>
+      <w:pPr>
         <w:rPr>
           <w:rFonts w:ascii="Times New Roman" w:hAnsi="Times New Roman"/>
           <w:sz w:val="24"/>
@@ -1199,6 +2075,128 @@
     <w:p>
       <w:pPr>
         <w:pStyle w:val="NormalWeb"/>
+        <w:spacing w:before="0" w:beforeAutospacing="0" w:after="160" w:afterAutospacing="0"/>
+        <w:jc w:val="both"/>
+        <w:textAlignment w:val="baseline"/>
+        <w:rPr>
+          <w:rFonts w:ascii="Decima Nova Pro" w:hAnsi="Decima Nova Pro"/>
+          <w:color w:val="000000"/>
+          <w:sz w:val="22"/>
+          <w:szCs w:val="22"/>
+        </w:rPr>
+      </w:pPr>
+      <w:r>
+        <w:rPr>
+          <w:noProof/>
+        </w:rPr>
+        <w:drawing>
+          <wp:inline distT="0" distB="0" distL="0" distR="0" wp14:anchorId="326B69A0" wp14:editId="21C813AC">
+            <wp:extent cx="5400040" cy="2891790"/>
+            <wp:effectExtent l="0" t="0" r="0" b="3810"/>
+            <wp:docPr id="29" name="Imagen 29" descr="Texto&#10;&#10;Descripción generada automáticamente"/>
+            <wp:cNvGraphicFramePr>
+              <a:graphicFrameLocks xmlns:a="http://schemas.openxmlformats.org/drawingml/2006/main" noChangeAspect="1"/>
+            </wp:cNvGraphicFramePr>
+            <a:graphic xmlns:a="http://schemas.openxmlformats.org/drawingml/2006/main">
+              <a:graphicData uri="http://schemas.openxmlformats.org/drawingml/2006/picture">
+                <pic:pic xmlns:pic="http://schemas.openxmlformats.org/drawingml/2006/picture">
+                  <pic:nvPicPr>
+                    <pic:cNvPr id="29" name="Imagen 29" descr="Texto&#10;&#10;Descripción generada automáticamente"/>
+                    <pic:cNvPicPr/>
+                  </pic:nvPicPr>
+                  <pic:blipFill>
+                    <a:blip r:embed="rId27"/>
+                    <a:stretch>
+                      <a:fillRect/>
+                    </a:stretch>
+                  </pic:blipFill>
+                  <pic:spPr>
+                    <a:xfrm>
+                      <a:off x="0" y="0"/>
+                      <a:ext cx="5400040" cy="2891790"/>
+                    </a:xfrm>
+                    <a:prstGeom prst="rect">
+                      <a:avLst/>
+                    </a:prstGeom>
+                  </pic:spPr>
+                </pic:pic>
+              </a:graphicData>
+            </a:graphic>
+          </wp:inline>
+        </w:drawing>
+      </w:r>
+    </w:p>
+    <w:p>
+      <w:pPr>
+        <w:pStyle w:val="NormalWeb"/>
+        <w:spacing w:before="0" w:beforeAutospacing="0" w:after="160" w:afterAutospacing="0"/>
+        <w:jc w:val="both"/>
+        <w:textAlignment w:val="baseline"/>
+        <w:rPr>
+          <w:rFonts w:ascii="Decima Nova Pro" w:hAnsi="Decima Nova Pro"/>
+          <w:color w:val="000000"/>
+          <w:sz w:val="22"/>
+          <w:szCs w:val="22"/>
+        </w:rPr>
+      </w:pPr>
+      <w:r>
+        <w:rPr>
+          <w:noProof/>
+        </w:rPr>
+        <w:drawing>
+          <wp:inline distT="0" distB="0" distL="0" distR="0" wp14:anchorId="7467A435" wp14:editId="677430E2">
+            <wp:extent cx="5400040" cy="965200"/>
+            <wp:effectExtent l="0" t="0" r="0" b="6350"/>
+            <wp:docPr id="30" name="Imagen 30" descr="Imagen en blanco y negro&#10;&#10;Descripción generada automáticamente con confianza media"/>
+            <wp:cNvGraphicFramePr>
+              <a:graphicFrameLocks xmlns:a="http://schemas.openxmlformats.org/drawingml/2006/main" noChangeAspect="1"/>
+            </wp:cNvGraphicFramePr>
+            <a:graphic xmlns:a="http://schemas.openxmlformats.org/drawingml/2006/main">
+              <a:graphicData uri="http://schemas.openxmlformats.org/drawingml/2006/picture">
+                <pic:pic xmlns:pic="http://schemas.openxmlformats.org/drawingml/2006/picture">
+                  <pic:nvPicPr>
+                    <pic:cNvPr id="30" name="Imagen 30" descr="Imagen en blanco y negro&#10;&#10;Descripción generada automáticamente con confianza media"/>
+                    <pic:cNvPicPr/>
+                  </pic:nvPicPr>
+                  <pic:blipFill>
+                    <a:blip r:embed="rId28"/>
+                    <a:stretch>
+                      <a:fillRect/>
+                    </a:stretch>
+                  </pic:blipFill>
+                  <pic:spPr>
+                    <a:xfrm>
+                      <a:off x="0" y="0"/>
+                      <a:ext cx="5400040" cy="965200"/>
+                    </a:xfrm>
+                    <a:prstGeom prst="rect">
+                      <a:avLst/>
+                    </a:prstGeom>
+                  </pic:spPr>
+                </pic:pic>
+              </a:graphicData>
+            </a:graphic>
+          </wp:inline>
+        </w:drawing>
+      </w:r>
+    </w:p>
+    <w:p>
+      <w:pPr>
+        <w:pStyle w:val="NormalWeb"/>
+        <w:spacing w:before="0" w:beforeAutospacing="0" w:after="160" w:afterAutospacing="0"/>
+        <w:jc w:val="both"/>
+        <w:textAlignment w:val="baseline"/>
+        <w:rPr>
+          <w:rFonts w:ascii="Decima Nova Pro" w:hAnsi="Decima Nova Pro"/>
+          <w:color w:val="000000"/>
+          <w:sz w:val="22"/>
+          <w:szCs w:val="22"/>
+        </w:rPr>
+      </w:pPr>
+    </w:p>
+    <w:p>
+      <w:pPr>
+        <w:pStyle w:val="NormalWeb"/>
         <w:numPr>
           <w:ilvl w:val="0"/>
           <w:numId w:val="4"/>
@@ -1242,6 +2240,102 @@
         </w:rPr>
         <w:t>, intenta subir ficheros desde tu ordenador a la máquina virtual.</w:t>
       </w:r>
+    </w:p>
+    <w:p>
+      <w:pPr>
+        <w:pStyle w:val="NormalWeb"/>
+        <w:spacing w:before="0" w:beforeAutospacing="0" w:after="160" w:afterAutospacing="0"/>
+        <w:jc w:val="both"/>
+        <w:textAlignment w:val="baseline"/>
+        <w:rPr>
+          <w:rFonts w:ascii="Decima Nova Pro" w:hAnsi="Decima Nova Pro"/>
+          <w:color w:val="000000"/>
+          <w:sz w:val="22"/>
+          <w:szCs w:val="22"/>
+        </w:rPr>
+      </w:pPr>
+    </w:p>
+    <w:p>
+      <w:pPr>
+        <w:pStyle w:val="NormalWeb"/>
+        <w:spacing w:before="0" w:beforeAutospacing="0" w:after="160" w:afterAutospacing="0"/>
+        <w:jc w:val="both"/>
+        <w:textAlignment w:val="baseline"/>
+        <w:rPr>
+          <w:rFonts w:ascii="Decima Nova Pro" w:hAnsi="Decima Nova Pro"/>
+          <w:color w:val="000000"/>
+          <w:sz w:val="22"/>
+          <w:szCs w:val="22"/>
+        </w:rPr>
+      </w:pPr>
+      <w:r>
+        <w:rPr>
+          <w:noProof/>
+        </w:rPr>
+        <w:drawing>
+          <wp:inline distT="0" distB="0" distL="0" distR="0" wp14:anchorId="056B6495" wp14:editId="58D0DD92">
+            <wp:extent cx="5400040" cy="2877820"/>
+            <wp:effectExtent l="0" t="0" r="0" b="0"/>
+            <wp:docPr id="33" name="Imagen 33" descr="Interfaz de usuario gráfica, Texto, Aplicación&#10;&#10;Descripción generada automáticamente"/>
+            <wp:cNvGraphicFramePr>
+              <a:graphicFrameLocks xmlns:a="http://schemas.openxmlformats.org/drawingml/2006/main" noChangeAspect="1"/>
+            </wp:cNvGraphicFramePr>
+            <a:graphic xmlns:a="http://schemas.openxmlformats.org/drawingml/2006/main">
+              <a:graphicData uri="http://schemas.openxmlformats.org/drawingml/2006/picture">
+                <pic:pic xmlns:pic="http://schemas.openxmlformats.org/drawingml/2006/picture">
+                  <pic:nvPicPr>
+                    <pic:cNvPr id="33" name="Imagen 33" descr="Interfaz de usuario gráfica, Texto, Aplicación&#10;&#10;Descripción generada automáticamente"/>
+                    <pic:cNvPicPr/>
+                  </pic:nvPicPr>
+                  <pic:blipFill>
+                    <a:blip r:embed="rId29"/>
+                    <a:stretch>
+                      <a:fillRect/>
+                    </a:stretch>
+                  </pic:blipFill>
+                  <pic:spPr>
+                    <a:xfrm>
+                      <a:off x="0" y="0"/>
+                      <a:ext cx="5400040" cy="2877820"/>
+                    </a:xfrm>
+                    <a:prstGeom prst="rect">
+                      <a:avLst/>
+                    </a:prstGeom>
+                  </pic:spPr>
+                </pic:pic>
+              </a:graphicData>
+            </a:graphic>
+          </wp:inline>
+        </w:drawing>
+      </w:r>
+    </w:p>
+    <w:p>
+      <w:pPr>
+        <w:pStyle w:val="NormalWeb"/>
+        <w:spacing w:before="0" w:beforeAutospacing="0" w:after="160" w:afterAutospacing="0"/>
+        <w:jc w:val="both"/>
+        <w:textAlignment w:val="baseline"/>
+        <w:rPr>
+          <w:rFonts w:ascii="Decima Nova Pro" w:hAnsi="Decima Nova Pro"/>
+          <w:color w:val="000000"/>
+          <w:sz w:val="22"/>
+          <w:szCs w:val="22"/>
+        </w:rPr>
+      </w:pPr>
+    </w:p>
+    <w:p>
+      <w:pPr>
+        <w:pStyle w:val="NormalWeb"/>
+        <w:spacing w:before="0" w:beforeAutospacing="0" w:after="160" w:afterAutospacing="0"/>
+        <w:jc w:val="both"/>
+        <w:textAlignment w:val="baseline"/>
+        <w:rPr>
+          <w:rFonts w:ascii="Decima Nova Pro" w:hAnsi="Decima Nova Pro"/>
+          <w:color w:val="000000"/>
+          <w:sz w:val="22"/>
+          <w:szCs w:val="22"/>
+        </w:rPr>
+      </w:pPr>
     </w:p>
     <w:p/>
     <w:sectPr>

</xml_diff>